<commit_message>
Converting Word documents to MarkDown: "Black Boxes Unfinished": Manually checking differences between rendered MarkDown and Word. Last checks if markup looks ok.
</commit_message>
<xml_diff>
--- a/1. Spec/11. Black Boxes/4. Black Boxes Unfinished.docx
+++ b/1. Spec/11. Black Boxes/4. Black Boxes Unfinished.docx
@@ -1,6 +1,6 @@
 
 <file path=word/document.xml><?xml version="1.0" encoding="utf-8"?>
-<w:document xmlns:wpc="http://schemas.microsoft.com/office/word/2010/wordprocessingCanvas" xmlns:cx="http://schemas.microsoft.com/office/drawing/2014/chartex" xmlns:cx1="http://schemas.microsoft.com/office/drawing/2015/9/8/chartex" xmlns:cx2="http://schemas.microsoft.com/office/drawing/2015/10/21/chartex" xmlns:cx3="http://schemas.microsoft.com/office/drawing/2016/5/9/chartex" xmlns:cx4="http://schemas.microsoft.com/office/drawing/2016/5/10/chartex" xmlns:cx5="http://schemas.microsoft.com/office/drawing/2016/5/11/chartex" xmlns:cx6="http://schemas.microsoft.com/office/drawing/2016/5/12/chartex" xmlns:cx7="http://schemas.microsoft.com/office/drawing/2016/5/13/chartex" xmlns:cx8="http://schemas.microsoft.com/office/drawing/2016/5/14/chartex" xmlns:mc="http://schemas.openxmlformats.org/markup-compatibility/2006" xmlns:aink="http://schemas.microsoft.com/office/drawing/2016/ink" xmlns:am3d="http://schemas.microsoft.com/office/drawing/2017/model3d" xmlns:o="urn:schemas-microsoft-com:office:office" xmlns:r="http://schemas.openxmlformats.org/officeDocument/2006/relationships" xmlns:m="http://schemas.openxmlformats.org/officeDocument/2006/math" xmlns:v="urn:schemas-microsoft-com:vml" xmlns:wp14="http://schemas.microsoft.com/office/word/2010/wordprocessingDrawing" xmlns:wp="http://schemas.openxmlformats.org/drawingml/2006/wordprocessingDrawing" xmlns:w10="urn:schemas-microsoft-com:office:word" xmlns:w="http://schemas.openxmlformats.org/wordprocessingml/2006/main" xmlns:w14="http://schemas.microsoft.com/office/word/2010/wordml" xmlns:w15="http://schemas.microsoft.com/office/word/2012/wordml" xmlns:w16cid="http://schemas.microsoft.com/office/word/2016/wordml/cid" xmlns:w16se="http://schemas.microsoft.com/office/word/2015/wordml/symex" xmlns:wpg="http://schemas.microsoft.com/office/word/2010/wordprocessingGroup" xmlns:wpi="http://schemas.microsoft.com/office/word/2010/wordprocessingInk" xmlns:wne="http://schemas.microsoft.com/office/word/2006/wordml" xmlns:wps="http://schemas.microsoft.com/office/word/2010/wordprocessingShape" mc:Ignorable="w14 w15 w16se w16cid wp14">
+<w:document xmlns:wpc="http://schemas.microsoft.com/office/word/2010/wordprocessingCanvas" xmlns:cx="http://schemas.microsoft.com/office/drawing/2014/chartex" xmlns:cx1="http://schemas.microsoft.com/office/drawing/2015/9/8/chartex" xmlns:cx2="http://schemas.microsoft.com/office/drawing/2015/10/21/chartex" xmlns:cx3="http://schemas.microsoft.com/office/drawing/2016/5/9/chartex" xmlns:cx4="http://schemas.microsoft.com/office/drawing/2016/5/10/chartex" xmlns:cx5="http://schemas.microsoft.com/office/drawing/2016/5/11/chartex" xmlns:cx6="http://schemas.microsoft.com/office/drawing/2016/5/12/chartex" xmlns:cx7="http://schemas.microsoft.com/office/drawing/2016/5/13/chartex" xmlns:cx8="http://schemas.microsoft.com/office/drawing/2016/5/14/chartex" xmlns:mc="http://schemas.openxmlformats.org/markup-compatibility/2006" xmlns:aink="http://schemas.microsoft.com/office/drawing/2016/ink" xmlns:am3d="http://schemas.microsoft.com/office/drawing/2017/model3d" xmlns:o="urn:schemas-microsoft-com:office:office" xmlns:r="http://schemas.openxmlformats.org/officeDocument/2006/relationships" xmlns:m="http://schemas.openxmlformats.org/officeDocument/2006/math" xmlns:v="urn:schemas-microsoft-com:vml" xmlns:wp14="http://schemas.microsoft.com/office/word/2010/wordprocessingDrawing" xmlns:wp="http://schemas.openxmlformats.org/drawingml/2006/wordprocessingDrawing" xmlns:w10="urn:schemas-microsoft-com:office:word" xmlns:w="http://schemas.openxmlformats.org/wordprocessingml/2006/main" xmlns:w14="http://schemas.microsoft.com/office/word/2010/wordml" xmlns:w15="http://schemas.microsoft.com/office/word/2012/wordml" xmlns:w16cex="http://schemas.microsoft.com/office/word/2018/wordml/cex" xmlns:w16cid="http://schemas.microsoft.com/office/word/2016/wordml/cid" xmlns:w16="http://schemas.microsoft.com/office/word/2018/wordml" xmlns:w16se="http://schemas.microsoft.com/office/word/2015/wordml/symex" xmlns:wpg="http://schemas.microsoft.com/office/word/2010/wordprocessingGroup" xmlns:wpi="http://schemas.microsoft.com/office/word/2010/wordprocessingInk" xmlns:wne="http://schemas.microsoft.com/office/word/2006/wordml" xmlns:wps="http://schemas.microsoft.com/office/word/2010/wordprocessingShape" mc:Ignorable="w14 w15 w16se w16cid w16 w16cex wp14">
   <w:background w:color="000000"/>
   <w:body>
     <w:tbl>
@@ -624,15 +624,7 @@
     <w:p/>
     <w:p>
       <w:r>
-        <w:t xml:space="preserve">A circular descendant automatically </w:t>
-      </w:r>
-      <w:proofErr w:type="spellStart"/>
-      <w:r>
-        <w:t>privatises</w:t>
-      </w:r>
-      <w:proofErr w:type="spellEnd"/>
-      <w:r>
-        <w:t xml:space="preserve"> a Protected member:</w:t>
+        <w:t>A circular descendant automatically privatises a Protected member:</w:t>
       </w:r>
     </w:p>
     <w:p/>
@@ -767,7 +759,6 @@
             <w:pPr>
               <w:pStyle w:val="Picture"/>
             </w:pPr>
-            <w:bookmarkStart w:id="2" w:name="_GoBack"/>
             <w:r>
               <w:rPr>
                 <w:noProof/>
@@ -830,7 +821,6 @@
                 </wp:inline>
               </w:drawing>
             </w:r>
-            <w:bookmarkEnd w:id="2"/>
           </w:p>
         </w:tc>
       </w:tr>
@@ -842,7 +832,6 @@
       </w:r>
     </w:p>
     <w:p/>
-    <w:p/>
     <w:p>
       <w:r>
         <w:t>Formally the choice of making an extra Protected access controller seems totally arbitrary. In practice there are situations in which it’s useful to work with members that can be accessible to the interface holder, but not accessible to the outside.</w:t>
@@ -861,23 +850,7 @@
           <w:strike/>
           <w:szCs w:val="20"/>
         </w:rPr>
-        <w:t>Protected is used in exclusion only. It can not be used for ‘</w:t>
-      </w:r>
-      <w:proofErr w:type="spellStart"/>
-      <w:r>
-        <w:rPr>
-          <w:strike/>
-          <w:szCs w:val="20"/>
-        </w:rPr>
-        <w:t>outcommenting</w:t>
-      </w:r>
-      <w:proofErr w:type="spellEnd"/>
-      <w:r>
-        <w:rPr>
-          <w:strike/>
-          <w:szCs w:val="20"/>
-        </w:rPr>
-        <w:t>’ code.</w:t>
+        <w:t>Protected is used in exclusion only. It can not be used for ‘outcommenting’ code.</w:t>
       </w:r>
     </w:p>
     <w:p/>
@@ -969,7 +942,11 @@
       </w:r>
     </w:p>
     <w:p/>
-    <w:p/>
+    <w:p>
+      <w:r>
+        <w:t>-----</w:t>
+      </w:r>
+    </w:p>
     <w:p/>
     <w:p>
       <w:r>
@@ -977,6 +954,11 @@
       </w:r>
     </w:p>
     <w:p/>
+    <w:p>
+      <w:r>
+        <w:t>-----</w:t>
+      </w:r>
+    </w:p>
     <w:p/>
     <w:p>
       <w:r>
@@ -999,245 +981,279 @@
       <w:r>
         <w:t>Protected:</w:t>
       </w:r>
-    </w:p>
-    <w:p/>
-    <w:p>
-      <w:pPr>
-        <w:ind w:left="852"/>
-      </w:pPr>
+      <w:r>
+        <w:t xml:space="preserve"> </w:t>
+      </w:r>
       <w:r>
         <w:t>Something needs to be done with protected.</w:t>
       </w:r>
     </w:p>
+    <w:p/>
+    <w:p>
+      <w:r>
+        <w:t>JJ</w:t>
+      </w:r>
+    </w:p>
+    <w:p/>
+    <w:p>
+      <w:r>
+        <w:t>-----</w:t>
+      </w:r>
+    </w:p>
+    <w:p/>
+    <w:p>
+      <w:r>
+        <w:t>Being a friend grants full access to the private and protected members of the befriended.</w:t>
+      </w:r>
+    </w:p>
+    <w:p/>
+    <w:p>
+      <w:r>
+        <w:t>-----</w:t>
+      </w:r>
+    </w:p>
+    <w:p/>
+    <w:p>
+      <w:r>
+        <w:t>Interfaces,</w:t>
+      </w:r>
+    </w:p>
+    <w:p>
+      <w:r>
+        <w:t>2009-06-28</w:t>
+      </w:r>
+    </w:p>
+    <w:p/>
+    <w:p>
+      <w:r>
+        <w:t>do not forget that the protected access modifier can not only</w:t>
+      </w:r>
+    </w:p>
+    <w:p>
+      <w:r>
+        <w:t>be used for object access, but also for class access and interface access.</w:t>
+      </w:r>
+    </w:p>
+    <w:p>
+      <w:r>
+        <w:t>(Class Get, Interface Get, etc.)</w:t>
+      </w:r>
+    </w:p>
+    <w:p/>
+    <w:p>
+      <w:r>
+        <w:t>JJ</w:t>
+      </w:r>
+    </w:p>
+    <w:p>
+      <w:pPr>
+        <w:pStyle w:val="Heading4"/>
+      </w:pPr>
+      <w:r>
+        <w:t>Internal</w:t>
+      </w:r>
+    </w:p>
+    <w:p>
+      <w:r>
+        <w:t>&lt; Also called Friend in VB6 &gt;</w:t>
+      </w:r>
+    </w:p>
+    <w:p>
+      <w:r>
+        <w:t>&lt; better term: internal &gt;</w:t>
+      </w:r>
+    </w:p>
+    <w:p/>
+    <w:p>
+      <w:r>
+        <w:t>-----</w:t>
+      </w:r>
+    </w:p>
+    <w:p/>
+    <w:p>
+      <w:r>
+        <w:t>&lt;</w:t>
+      </w:r>
+    </w:p>
+    <w:p>
+      <w:r>
+        <w:t xml:space="preserve">I have to note the application of the Visual Basic Friend access modifier. The basic access controller Friend isn’t required (Public Friend and Protected Friend). Friend Basic Access Controller means that you make a procedure’s own </w:t>
+      </w:r>
+      <w:r>
+        <w:t>module</w:t>
+      </w:r>
+      <w:r>
+        <w:t xml:space="preserve"> a Friend </w:t>
+      </w:r>
+      <w:r>
+        <w:t>module</w:t>
+      </w:r>
+      <w:r>
+        <w:t>.</w:t>
+      </w:r>
+    </w:p>
+    <w:p/>
+    <w:p>
+      <w:r>
+        <w:t xml:space="preserve">Yes, but for the effect of the Visual Basic Friend access modifier you also need to deprive global members from being accessed outside the </w:t>
+      </w:r>
+      <w:r>
+        <w:t>module</w:t>
+      </w:r>
+      <w:r>
+        <w:t xml:space="preserve">. And that is done with </w:t>
+      </w:r>
+      <w:r>
+        <w:t>module</w:t>
+      </w:r>
+      <w:r>
+        <w:t xml:space="preserve"> level restriction.</w:t>
+      </w:r>
+    </w:p>
+    <w:p/>
+    <w:p>
+      <w:r>
+        <w:t xml:space="preserve">So the effect of the Visual Basic Friend access controller is replaced by • making the </w:t>
+      </w:r>
+      <w:r>
+        <w:t>module</w:t>
+      </w:r>
+      <w:r>
+        <w:t xml:space="preserve"> a friend of the procedure and level restricting global procedures.</w:t>
+      </w:r>
+    </w:p>
+    <w:p/>
+    <w:p>
+      <w:r>
+        <w:t xml:space="preserve">NO! It’s just making it </w:t>
+      </w:r>
+      <w:r>
+        <w:t>Module</w:t>
+      </w:r>
+      <w:r>
+        <w:t xml:space="preserve"> Up 1! Nothing Else! Do not use a Friend </w:t>
+      </w:r>
+      <w:r>
+        <w:t>Module</w:t>
+      </w:r>
+      <w:r>
+        <w:t xml:space="preserve"> for specific procedures!</w:t>
+      </w:r>
+    </w:p>
+    <w:p>
+      <w:r>
+        <w:t>&gt;</w:t>
+      </w:r>
+    </w:p>
+    <w:p/>
+    <w:p>
+      <w:r>
+        <w:t>-----</w:t>
+      </w:r>
+    </w:p>
+    <w:p/>
+    <w:p>
+      <w:r>
+        <w:t>Friend for reference</w:t>
+      </w:r>
+    </w:p>
+    <w:p>
+      <w:r>
+        <w:t xml:space="preserve">Means access only anywhere within the </w:t>
+      </w:r>
+      <w:r>
+        <w:t>module</w:t>
+      </w:r>
+      <w:r>
+        <w:t xml:space="preserve">, but not inside embedded </w:t>
+      </w:r>
+      <w:r>
+        <w:t>modules</w:t>
+      </w:r>
+      <w:r>
+        <w:t>.</w:t>
+      </w:r>
+    </w:p>
+    <w:p>
+      <w:r>
+        <w:t>&lt; 2008-10-10 That was the VB meaning of Friend. &gt;</w:t>
+      </w:r>
+    </w:p>
+    <w:p/>
+    <w:p>
+      <w:r>
+        <w:t>-----</w:t>
+      </w:r>
+    </w:p>
+    <w:p/>
+    <w:p>
+      <w:r>
+        <w:t xml:space="preserve">A procedure can contain variable objects. The public ones are parameters. The friend ones are parameters within the current </w:t>
+      </w:r>
+      <w:r>
+        <w:t>module</w:t>
+      </w:r>
+      <w:r>
+        <w:t>.</w:t>
+      </w:r>
+    </w:p>
+    <w:p/>
+    <w:p>
+      <w:r>
+        <w:t>-----</w:t>
+      </w:r>
+    </w:p>
+    <w:p/>
+    <w:p>
+      <w:r>
+        <w:t>&lt; Old VB meaning of Friend &gt;</w:t>
+      </w:r>
+    </w:p>
+    <w:p/>
+    <w:p>
+      <w:r>
+        <w:t>-----</w:t>
+      </w:r>
+    </w:p>
+    <w:p/>
+    <w:p>
+      <w:r>
+        <w:t xml:space="preserve">&lt; What place the VB6 keyword Friend has in black boxing, I do not know. this is a detail even less prominent, than Protected, which is also a detail later discussed. VB6 keyword friend has to do with access from within </w:t>
+      </w:r>
+      <w:r>
+        <w:t>modules</w:t>
+      </w:r>
+      <w:r>
+        <w:t>. &gt;</w:t>
+      </w:r>
+    </w:p>
+    <w:p>
+      <w:pPr>
+        <w:pStyle w:val="Heading3"/>
+      </w:pPr>
+      <w:bookmarkStart w:id="2" w:name="_Hlk40997243"/>
+      <w:r>
+        <w:t>Side-Issues</w:t>
+      </w:r>
+    </w:p>
+    <w:p>
+      <w:bookmarkStart w:id="3" w:name="_Hlk40997581"/>
+      <w:r>
+        <w:t>In previous projects the main articles about black boxing were finished, but other subjects were left unfinished. This article contains the unfinished material of some of these topics.</w:t>
+      </w:r>
+    </w:p>
     <w:p>
       <w:pPr>
         <w:pStyle w:val="Spacing"/>
       </w:pPr>
     </w:p>
-    <w:p/>
-    <w:p>
-      <w:r>
-        <w:t>JJ</w:t>
-      </w:r>
-    </w:p>
-    <w:p/>
-    <w:p/>
-    <w:p>
-      <w:r>
-        <w:t>Being a friend grants full access to the private and protected members of the befriended.</w:t>
-      </w:r>
-    </w:p>
-    <w:p/>
-    <w:p/>
-    <w:p>
-      <w:r>
-        <w:t>Interfaces,</w:t>
-      </w:r>
-    </w:p>
-    <w:p>
-      <w:r>
-        <w:t>2009-06-28</w:t>
-      </w:r>
-    </w:p>
-    <w:p/>
-    <w:p>
-      <w:r>
-        <w:t>do not forget that the protected access modifier can not only</w:t>
-      </w:r>
-    </w:p>
-    <w:p>
-      <w:r>
-        <w:t>be used for object access, but also for class access and interface access.</w:t>
-      </w:r>
-    </w:p>
-    <w:p>
-      <w:r>
-        <w:t>(Class Get, Interface Get, etc.)</w:t>
-      </w:r>
-    </w:p>
-    <w:p/>
-    <w:p>
-      <w:r>
-        <w:t>JJ</w:t>
-      </w:r>
-    </w:p>
-    <w:p/>
-    <w:p>
-      <w:pPr>
-        <w:pStyle w:val="Heading4"/>
-      </w:pPr>
-      <w:r>
-        <w:t>Internal</w:t>
-      </w:r>
-    </w:p>
-    <w:p>
-      <w:r>
-        <w:t>&lt; Also called Friend in VB6 &gt;</w:t>
-      </w:r>
-    </w:p>
-    <w:p>
-      <w:r>
-        <w:t>&lt; better term: internal &gt;</w:t>
-      </w:r>
-    </w:p>
-    <w:p/>
-    <w:p>
-      <w:r>
-        <w:t xml:space="preserve">&lt;&lt; I have to note the application of the Visual Basic Friend access modifier. The basic access controller Friend isn’t required (Public Friend and Protected Friend). Friend Basic Access Controller means that you make a procedure’s own </w:t>
-      </w:r>
-      <w:r>
-        <w:t>module</w:t>
-      </w:r>
-      <w:r>
-        <w:t xml:space="preserve"> a Friend </w:t>
-      </w:r>
-      <w:r>
-        <w:t>module</w:t>
-      </w:r>
-      <w:r>
-        <w:t>.</w:t>
-      </w:r>
-    </w:p>
-    <w:p/>
-    <w:p>
-      <w:r>
-        <w:t xml:space="preserve">Yes, but for the effect of the Visual Basic Friend access modifier you also need to deprive global members from being accessed outside the </w:t>
-      </w:r>
-      <w:r>
-        <w:t>module</w:t>
-      </w:r>
-      <w:r>
-        <w:t xml:space="preserve">. And that is done with </w:t>
-      </w:r>
-      <w:r>
-        <w:t>module</w:t>
-      </w:r>
-      <w:r>
-        <w:t xml:space="preserve"> level restriction.</w:t>
-      </w:r>
-    </w:p>
-    <w:p/>
-    <w:p>
-      <w:r>
-        <w:t xml:space="preserve">So the effect of the Visual Basic Friend access controller is replaced by • making the </w:t>
-      </w:r>
-      <w:r>
-        <w:t>module</w:t>
-      </w:r>
-      <w:r>
-        <w:t xml:space="preserve"> a friend of the procedure and level restricting global procedures.</w:t>
-      </w:r>
-    </w:p>
-    <w:p/>
-    <w:p>
-      <w:r>
-        <w:t xml:space="preserve">NO! It’s just making it </w:t>
-      </w:r>
-      <w:r>
-        <w:t>Module</w:t>
-      </w:r>
-      <w:r>
-        <w:t xml:space="preserve"> Up 1! Nothing Else! Do not use a Friend </w:t>
-      </w:r>
-      <w:r>
-        <w:t>Module</w:t>
-      </w:r>
-      <w:r>
-        <w:t xml:space="preserve"> for specific procedures!</w:t>
-      </w:r>
-    </w:p>
-    <w:p>
-      <w:r>
-        <w:t>&gt;&gt;</w:t>
-      </w:r>
-    </w:p>
-    <w:p/>
-    <w:p>
-      <w:r>
-        <w:t>Friend for reference</w:t>
-      </w:r>
-    </w:p>
-    <w:p>
-      <w:r>
-        <w:t xml:space="preserve">Means access only anywhere within the </w:t>
-      </w:r>
-      <w:r>
-        <w:t>module</w:t>
-      </w:r>
-      <w:r>
-        <w:t xml:space="preserve">, but not inside embedded </w:t>
-      </w:r>
-      <w:r>
-        <w:t>modules</w:t>
-      </w:r>
-      <w:r>
-        <w:t>.</w:t>
-      </w:r>
-    </w:p>
-    <w:p>
-      <w:r>
-        <w:t>&lt; 2008-10-10 That was the VB meaning of Friend. &gt;</w:t>
-      </w:r>
-    </w:p>
-    <w:p/>
-    <w:p/>
-    <w:p>
-      <w:r>
-        <w:t xml:space="preserve">A procedure can contain variable objects. The public ones are parameters. The friend ones are parameters within the current </w:t>
-      </w:r>
-      <w:r>
-        <w:t>module</w:t>
-      </w:r>
-      <w:r>
-        <w:t>.</w:t>
-      </w:r>
-    </w:p>
-    <w:p/>
-    <w:p>
-      <w:r>
-        <w:t>&lt; Old VB meaning of Friend &gt;</w:t>
-      </w:r>
-    </w:p>
-    <w:p/>
-    <w:p>
-      <w:r>
-        <w:t xml:space="preserve">&lt; What place the VB6 keyword Friend has in black boxing, I do not know. this is a detail even less prominent, than Protected, which is also a detail later discussed. VB6 keyword friend has to do with access from within </w:t>
-      </w:r>
-      <w:r>
-        <w:t>modules</w:t>
-      </w:r>
-      <w:r>
-        <w:t>. &gt;</w:t>
-      </w:r>
-    </w:p>
-    <w:p/>
-    <w:p>
-      <w:pPr>
-        <w:pStyle w:val="Heading3"/>
-      </w:pPr>
-      <w:bookmarkStart w:id="3" w:name="_Hlk40997243"/>
-      <w:r>
-        <w:t>Side-Issues</w:t>
-      </w:r>
-    </w:p>
-    <w:p>
-      <w:bookmarkStart w:id="4" w:name="_Hlk40997581"/>
-      <w:r>
-        <w:t>In previous projects the main articles about black boxing were finished, but other subjects were left unfinished. This article contains the unfinished material of some of these topics.</w:t>
-      </w:r>
-    </w:p>
-    <w:p>
-      <w:pPr>
-        <w:pStyle w:val="Spacing"/>
-      </w:pPr>
-    </w:p>
     <w:p>
       <w:r>
         <w:t>This article contains texts and loose ideas about the following topics:</w:t>
       </w:r>
     </w:p>
+    <w:bookmarkEnd w:id="2"/>
     <w:bookmarkEnd w:id="3"/>
-    <w:bookmarkEnd w:id="4"/>
     <w:p/>
     <w:p>
       <w:pPr>
@@ -1277,16 +1293,16 @@
       <w:pPr>
         <w:pStyle w:val="Spacing"/>
       </w:pPr>
-      <w:bookmarkStart w:id="5" w:name="_Hlk40997266"/>
-    </w:p>
-    <w:p>
-      <w:bookmarkStart w:id="6" w:name="_Hlk40997589"/>
+      <w:bookmarkStart w:id="4" w:name="_Hlk40997266"/>
+    </w:p>
+    <w:p>
+      <w:bookmarkStart w:id="5" w:name="_Hlk40997589"/>
       <w:r>
         <w:t>As said, the texts about these subjects are not finished yet.</w:t>
       </w:r>
     </w:p>
+    <w:bookmarkEnd w:id="4"/>
     <w:bookmarkEnd w:id="5"/>
-    <w:bookmarkEnd w:id="6"/>
     <w:p>
       <w:pPr>
         <w:pStyle w:val="Heading4"/>
@@ -1398,18 +1414,16 @@
     <w:p>
       <w:r>
         <w:br w:type="page"/>
-        <w:t xml:space="preserve">The </w:t>
-      </w:r>
-      <w:proofErr w:type="spellStart"/>
-      <w:r>
-        <w:t>cirlce</w:t>
-      </w:r>
-      <w:proofErr w:type="spellEnd"/>
-      <w:r>
-        <w:t xml:space="preserve"> inside the loop parameter is not named. It is an </w:t>
-      </w:r>
-      <w:smartTag w:uri="urn:schemas-microsoft-com:office:smarttags" w:element="City">
-        <w:smartTag w:uri="urn:schemas-microsoft-com:office:smarttags" w:element="place">
+        <w:t>The circ</w:t>
+      </w:r>
+      <w:r>
+        <w:t>l</w:t>
+      </w:r>
+      <w:r>
+        <w:t xml:space="preserve">e inside the loop parameter is not named. It is an </w:t>
+      </w:r>
+      <w:smartTag w:uri="urn:schemas-microsoft-com:office:smarttags" w:element="place">
+        <w:smartTag w:uri="urn:schemas-microsoft-com:office:smarttags" w:element="City">
           <w:r>
             <w:t>unna</w:t>
           </w:r>
@@ -1453,13 +1467,8 @@
         <w:pStyle w:val="Heading4"/>
       </w:pPr>
       <w:r>
-        <w:t xml:space="preserve">Access Controlling </w:t>
-      </w:r>
-      <w:proofErr w:type="spellStart"/>
-      <w:r>
-        <w:t>Globals</w:t>
-      </w:r>
-      <w:proofErr w:type="spellEnd"/>
+        <w:t>Access Controlling Globals</w:t>
+      </w:r>
     </w:p>
     <w:p>
       <w:pPr>
@@ -1836,6 +1845,12 @@
     </w:p>
     <w:p/>
     <w:p>
+      <w:r>
+        <w:t>-----</w:t>
+      </w:r>
+    </w:p>
+    <w:p/>
+    <w:p>
       <w:pPr>
         <w:ind w:left="798" w:hanging="231"/>
       </w:pPr>
@@ -1846,15 +1861,13 @@
     <w:p/>
     <w:p>
       <w:r>
-        <w:t xml:space="preserve">It is not a permitted to make a global procedure Protected. A pentagon is not </w:t>
-      </w:r>
-      <w:proofErr w:type="spellStart"/>
-      <w:r>
-        <w:t>exchangable</w:t>
-      </w:r>
-      <w:proofErr w:type="spellEnd"/>
-      <w:r>
-        <w:t xml:space="preserve"> with a triangle, so Global Protected wouldn’t have much meaning.</w:t>
+        <w:t>-----</w:t>
+      </w:r>
+    </w:p>
+    <w:p/>
+    <w:p>
+      <w:r>
+        <w:t>It is not a permitted to make a global procedure Protected. A pentagon is not exchangable with a triangle, so Global Protected wouldn’t have much meaning.</w:t>
       </w:r>
     </w:p>
     <w:p>
@@ -1872,6 +1885,11 @@
       </w:r>
     </w:p>
     <w:p/>
+    <w:p>
+      <w:r>
+        <w:t>-----</w:t>
+      </w:r>
+    </w:p>
     <w:p/>
     <w:p>
       <w:pPr>
@@ -1902,7 +1920,6 @@
         <w:t xml:space="preserve"> needs to be further thought through. It gets tricky as you put it in diagram code.</w:t>
       </w:r>
     </w:p>
-    <w:p/>
     <w:sectPr>
       <w:pgSz w:w="12240" w:h="15840"/>
       <w:pgMar w:top="1440" w:right="1800" w:bottom="1440" w:left="1800" w:header="720" w:footer="720" w:gutter="0"/>
@@ -1914,7 +1931,7 @@
 </file>
 
 <file path=word/numbering.xml><?xml version="1.0" encoding="utf-8"?>
-<w:numbering xmlns:wpc="http://schemas.microsoft.com/office/word/2010/wordprocessingCanvas" xmlns:cx="http://schemas.microsoft.com/office/drawing/2014/chartex" xmlns:cx1="http://schemas.microsoft.com/office/drawing/2015/9/8/chartex" xmlns:cx2="http://schemas.microsoft.com/office/drawing/2015/10/21/chartex" xmlns:cx3="http://schemas.microsoft.com/office/drawing/2016/5/9/chartex" xmlns:cx4="http://schemas.microsoft.com/office/drawing/2016/5/10/chartex" xmlns:cx5="http://schemas.microsoft.com/office/drawing/2016/5/11/chartex" xmlns:cx6="http://schemas.microsoft.com/office/drawing/2016/5/12/chartex" xmlns:cx7="http://schemas.microsoft.com/office/drawing/2016/5/13/chartex" xmlns:cx8="http://schemas.microsoft.com/office/drawing/2016/5/14/chartex" xmlns:mc="http://schemas.openxmlformats.org/markup-compatibility/2006" xmlns:aink="http://schemas.microsoft.com/office/drawing/2016/ink" xmlns:am3d="http://schemas.microsoft.com/office/drawing/2017/model3d" xmlns:o="urn:schemas-microsoft-com:office:office" xmlns:r="http://schemas.openxmlformats.org/officeDocument/2006/relationships" xmlns:m="http://schemas.openxmlformats.org/officeDocument/2006/math" xmlns:v="urn:schemas-microsoft-com:vml" xmlns:wp14="http://schemas.microsoft.com/office/word/2010/wordprocessingDrawing" xmlns:wp="http://schemas.openxmlformats.org/drawingml/2006/wordprocessingDrawing" xmlns:w10="urn:schemas-microsoft-com:office:word" xmlns:w="http://schemas.openxmlformats.org/wordprocessingml/2006/main" xmlns:w14="http://schemas.microsoft.com/office/word/2010/wordml" xmlns:w15="http://schemas.microsoft.com/office/word/2012/wordml" xmlns:w16cid="http://schemas.microsoft.com/office/word/2016/wordml/cid" xmlns:w16se="http://schemas.microsoft.com/office/word/2015/wordml/symex" xmlns:wpg="http://schemas.microsoft.com/office/word/2010/wordprocessingGroup" xmlns:wpi="http://schemas.microsoft.com/office/word/2010/wordprocessingInk" xmlns:wne="http://schemas.microsoft.com/office/word/2006/wordml" xmlns:wps="http://schemas.microsoft.com/office/word/2010/wordprocessingShape" mc:Ignorable="w14 w15 w16se w16cid wp14">
+<w:numbering xmlns:wpc="http://schemas.microsoft.com/office/word/2010/wordprocessingCanvas" xmlns:cx="http://schemas.microsoft.com/office/drawing/2014/chartex" xmlns:cx1="http://schemas.microsoft.com/office/drawing/2015/9/8/chartex" xmlns:cx2="http://schemas.microsoft.com/office/drawing/2015/10/21/chartex" xmlns:cx3="http://schemas.microsoft.com/office/drawing/2016/5/9/chartex" xmlns:cx4="http://schemas.microsoft.com/office/drawing/2016/5/10/chartex" xmlns:cx5="http://schemas.microsoft.com/office/drawing/2016/5/11/chartex" xmlns:cx6="http://schemas.microsoft.com/office/drawing/2016/5/12/chartex" xmlns:cx7="http://schemas.microsoft.com/office/drawing/2016/5/13/chartex" xmlns:cx8="http://schemas.microsoft.com/office/drawing/2016/5/14/chartex" xmlns:mc="http://schemas.openxmlformats.org/markup-compatibility/2006" xmlns:aink="http://schemas.microsoft.com/office/drawing/2016/ink" xmlns:am3d="http://schemas.microsoft.com/office/drawing/2017/model3d" xmlns:o="urn:schemas-microsoft-com:office:office" xmlns:r="http://schemas.openxmlformats.org/officeDocument/2006/relationships" xmlns:m="http://schemas.openxmlformats.org/officeDocument/2006/math" xmlns:v="urn:schemas-microsoft-com:vml" xmlns:wp14="http://schemas.microsoft.com/office/word/2010/wordprocessingDrawing" xmlns:wp="http://schemas.openxmlformats.org/drawingml/2006/wordprocessingDrawing" xmlns:w10="urn:schemas-microsoft-com:office:word" xmlns:w="http://schemas.openxmlformats.org/wordprocessingml/2006/main" xmlns:w14="http://schemas.microsoft.com/office/word/2010/wordml" xmlns:w15="http://schemas.microsoft.com/office/word/2012/wordml" xmlns:w16cex="http://schemas.microsoft.com/office/word/2018/wordml/cex" xmlns:w16cid="http://schemas.microsoft.com/office/word/2016/wordml/cid" xmlns:w16="http://schemas.microsoft.com/office/word/2018/wordml" xmlns:w16se="http://schemas.microsoft.com/office/word/2015/wordml/symex" xmlns:wpg="http://schemas.microsoft.com/office/word/2010/wordprocessingGroup" xmlns:wpi="http://schemas.microsoft.com/office/word/2010/wordprocessingInk" xmlns:wne="http://schemas.microsoft.com/office/word/2006/wordml" xmlns:wps="http://schemas.microsoft.com/office/word/2010/wordprocessingShape" mc:Ignorable="w14 w15 w16se w16cid w16 w16cex wp14">
   <w:abstractNum w:abstractNumId="0" w15:restartNumberingAfterBreak="0">
     <w:nsid w:val="FFFFFF7C"/>
     <w:multiLevelType w:val="singleLevel"/>
@@ -2277,7 +2294,7 @@
 </file>
 
 <file path=word/styles.xml><?xml version="1.0" encoding="utf-8"?>
-<w:styles xmlns:mc="http://schemas.openxmlformats.org/markup-compatibility/2006" xmlns:r="http://schemas.openxmlformats.org/officeDocument/2006/relationships" xmlns:w="http://schemas.openxmlformats.org/wordprocessingml/2006/main" xmlns:w14="http://schemas.microsoft.com/office/word/2010/wordml" xmlns:w15="http://schemas.microsoft.com/office/word/2012/wordml" xmlns:w16cid="http://schemas.microsoft.com/office/word/2016/wordml/cid" xmlns:w16se="http://schemas.microsoft.com/office/word/2015/wordml/symex" mc:Ignorable="w14 w15 w16se w16cid">
+<w:styles xmlns:mc="http://schemas.openxmlformats.org/markup-compatibility/2006" xmlns:r="http://schemas.openxmlformats.org/officeDocument/2006/relationships" xmlns:w="http://schemas.openxmlformats.org/wordprocessingml/2006/main" xmlns:w14="http://schemas.microsoft.com/office/word/2010/wordml" xmlns:w15="http://schemas.microsoft.com/office/word/2012/wordml" xmlns:w16cex="http://schemas.microsoft.com/office/word/2018/wordml/cex" xmlns:w16cid="http://schemas.microsoft.com/office/word/2016/wordml/cid" xmlns:w16="http://schemas.microsoft.com/office/word/2018/wordml" xmlns:w16se="http://schemas.microsoft.com/office/word/2015/wordml/symex" mc:Ignorable="w14 w15 w16se w16cid w16 w16cex">
   <w:docDefaults>
     <w:rPrDefault>
       <w:rPr>
@@ -2668,7 +2685,7 @@
   <w:style w:type="paragraph" w:default="1" w:styleId="Normal">
     <w:name w:val="Normal"/>
     <w:qFormat/>
-    <w:rsid w:val="0096701E"/>
+    <w:rsid w:val="00774FD8"/>
     <w:pPr>
       <w:ind w:left="567"/>
     </w:pPr>

</xml_diff>